<commit_message>
Added Module 2 assignment document
</commit_message>
<xml_diff>
--- a/module-1/module-1.docx
+++ b/module-1/module-1.docx
@@ -214,37 +214,28 @@
           <w:szCs w:val="24"/>
         </w:rPr>
       </w:pPr>
-    </w:p>
-    <w:p>
-      <w:pPr>
-        <w:spacing w:line="480" w:lineRule="auto"/>
-        <w:rPr>
-          <w:rFonts w:ascii="Arial" w:hAnsi="Arial" w:cs="Arial"/>
-          <w:sz w:val="24"/>
-          <w:szCs w:val="24"/>
-        </w:rPr>
-      </w:pPr>
       <w:r>
         <w:rPr>
           <w:rFonts w:ascii="Arial" w:hAnsi="Arial" w:cs="Arial"/>
           <w:noProof/>
         </w:rPr>
+        <w:lastRenderedPageBreak/>
         <w:drawing>
-          <wp:anchor distT="0" distB="0" distL="114300" distR="114300" simplePos="0" relativeHeight="251658240" behindDoc="1" locked="0" layoutInCell="1" allowOverlap="1" wp14:anchorId="1A61C139" wp14:editId="65AFFEA6">
+          <wp:anchor distT="0" distB="0" distL="114300" distR="114300" simplePos="0" relativeHeight="251658240" behindDoc="1" locked="0" layoutInCell="1" allowOverlap="1" wp14:anchorId="1A61C139" wp14:editId="1CDF91F8">
             <wp:simplePos x="0" y="0"/>
-            <wp:positionH relativeFrom="margin">
-              <wp:posOffset>-914400</wp:posOffset>
+            <wp:positionH relativeFrom="page">
+              <wp:align>left</wp:align>
             </wp:positionH>
             <wp:positionV relativeFrom="paragraph">
               <wp:posOffset>0</wp:posOffset>
             </wp:positionV>
-            <wp:extent cx="7778750" cy="3679190"/>
+            <wp:extent cx="7778750" cy="3759200"/>
             <wp:effectExtent l="0" t="0" r="0" b="0"/>
             <wp:wrapTight wrapText="bothSides">
               <wp:wrapPolygon edited="0">
                 <wp:start x="0" y="0"/>
-                <wp:lineTo x="0" y="21473"/>
-                <wp:lineTo x="21529" y="21473"/>
+                <wp:lineTo x="0" y="21454"/>
+                <wp:lineTo x="21529" y="21454"/>
                 <wp:lineTo x="21529" y="0"/>
                 <wp:lineTo x="0" y="0"/>
               </wp:wrapPolygon>
@@ -275,7 +266,76 @@
                   <pic:spPr>
                     <a:xfrm>
                       <a:off x="0" y="0"/>
-                      <a:ext cx="7778750" cy="3679190"/>
+                      <a:ext cx="7778750" cy="3759200"/>
+                    </a:xfrm>
+                    <a:prstGeom prst="rect">
+                      <a:avLst/>
+                    </a:prstGeom>
+                  </pic:spPr>
+                </pic:pic>
+              </a:graphicData>
+            </a:graphic>
+            <wp14:sizeRelH relativeFrom="margin">
+              <wp14:pctWidth>0</wp14:pctWidth>
+            </wp14:sizeRelH>
+            <wp14:sizeRelV relativeFrom="margin">
+              <wp14:pctHeight>0</wp14:pctHeight>
+            </wp14:sizeRelV>
+          </wp:anchor>
+        </w:drawing>
+      </w:r>
+      <w:r>
+        <w:rPr>
+          <w:rFonts w:ascii="Arial" w:hAnsi="Arial" w:cs="Arial"/>
+          <w:noProof/>
+        </w:rPr>
+        <w:drawing>
+          <wp:anchor distT="0" distB="0" distL="114300" distR="114300" simplePos="0" relativeHeight="251659264" behindDoc="1" locked="0" layoutInCell="1" allowOverlap="1" wp14:anchorId="47DEDE7D" wp14:editId="47EF9F40">
+            <wp:simplePos x="0" y="0"/>
+            <wp:positionH relativeFrom="page">
+              <wp:align>left</wp:align>
+            </wp:positionH>
+            <wp:positionV relativeFrom="paragraph">
+              <wp:posOffset>4140200</wp:posOffset>
+            </wp:positionV>
+            <wp:extent cx="8083550" cy="3886200"/>
+            <wp:effectExtent l="0" t="0" r="0" b="0"/>
+            <wp:wrapTight wrapText="bothSides">
+              <wp:wrapPolygon edited="0">
+                <wp:start x="0" y="0"/>
+                <wp:lineTo x="0" y="21494"/>
+                <wp:lineTo x="21532" y="21494"/>
+                <wp:lineTo x="21532" y="0"/>
+                <wp:lineTo x="0" y="0"/>
+              </wp:wrapPolygon>
+            </wp:wrapTight>
+            <wp:docPr id="931222653" name="Picture 1" descr="A screenshot of a computer&#10;&#10;AI-generated content may be incorrect."/>
+            <wp:cNvGraphicFramePr>
+              <a:graphicFrameLocks xmlns:a="http://schemas.openxmlformats.org/drawingml/2006/main" noChangeAspect="1"/>
+            </wp:cNvGraphicFramePr>
+            <a:graphic xmlns:a="http://schemas.openxmlformats.org/drawingml/2006/main">
+              <a:graphicData uri="http://schemas.openxmlformats.org/drawingml/2006/picture">
+                <pic:pic xmlns:pic="http://schemas.openxmlformats.org/drawingml/2006/picture">
+                  <pic:nvPicPr>
+                    <pic:cNvPr id="931222653" name="Picture 1" descr="A screenshot of a computer&#10;&#10;AI-generated content may be incorrect."/>
+                    <pic:cNvPicPr/>
+                  </pic:nvPicPr>
+                  <pic:blipFill>
+                    <a:blip r:embed="rId9" cstate="print">
+                      <a:extLst>
+                        <a:ext uri="{28A0092B-C50C-407E-A947-70E740481C1C}">
+                          <a14:useLocalDpi xmlns:a14="http://schemas.microsoft.com/office/drawing/2010/main" val="0"/>
+                        </a:ext>
+                      </a:extLst>
+                    </a:blip>
+                    <a:stretch>
+                      <a:fillRect/>
+                    </a:stretch>
+                  </pic:blipFill>
+                  <pic:spPr>
+                    <a:xfrm>
+                      <a:off x="0" y="0"/>
+                      <a:ext cx="8083550" cy="3886200"/>
                     </a:xfrm>
                     <a:prstGeom prst="rect">
                       <a:avLst/>
@@ -299,8 +359,39 @@
         <w:spacing w:line="480" w:lineRule="auto"/>
         <w:rPr>
           <w:rFonts w:ascii="Arial" w:hAnsi="Arial" w:cs="Arial"/>
-        </w:rPr>
-      </w:pPr>
+          <w:sz w:val="24"/>
+          <w:szCs w:val="24"/>
+        </w:rPr>
+      </w:pPr>
+    </w:p>
+    <w:p>
+      <w:pPr>
+        <w:spacing w:line="480" w:lineRule="auto"/>
+        <w:rPr>
+          <w:rFonts w:ascii="Arial" w:hAnsi="Arial" w:cs="Arial"/>
+          <w:noProof/>
+        </w:rPr>
+      </w:pPr>
+    </w:p>
+    <w:p>
+      <w:pPr>
+        <w:ind w:firstLine="720"/>
+        <w:rPr>
+          <w:rFonts w:ascii="Arial" w:hAnsi="Arial" w:cs="Arial"/>
+        </w:rPr>
+      </w:pPr>
+      <w:r>
+        <w:rPr>
+          <w:rFonts w:ascii="Arial" w:hAnsi="Arial" w:cs="Arial"/>
+        </w:rPr>
+        <w:t xml:space="preserve">GITHUB rep URL: </w:t>
+      </w:r>
+      <w:r>
+        <w:rPr>
+          <w:rFonts w:ascii="Arial" w:hAnsi="Arial" w:cs="Arial"/>
+        </w:rPr>
+        <w:t>https://github.com/FliporFlop1/csd-325.git</w:t>
+      </w:r>
     </w:p>
     <w:sectPr>
       <w:pgSz w:w="12240" w:h="15840"/>

</xml_diff>